<commit_message>
LastUpdate: Call ant from maven
LastUpdate: Call ant from maven
</commit_message>
<xml_diff>
--- a/Maven build setup for your project.docx
+++ b/Maven build setup for your project.docx
@@ -148,7 +148,7 @@
           <w:r>
             <w:fldChar w:fldCharType="separate"/>
           </w:r>
-          <w:hyperlink w:anchor="_Toc415225277" w:history="1">
+          <w:hyperlink w:anchor="_Toc415639476" w:history="1">
             <w:r>
               <w:rPr>
                 <w:rStyle w:val="Hyperlink"/>
@@ -175,7 +175,7 @@
                 <w:noProof/>
                 <w:webHidden/>
               </w:rPr>
-              <w:instrText xml:space="preserve"> PAGEREF _Toc415225277 \h </w:instrText>
+              <w:instrText xml:space="preserve"> PAGEREF _Toc415639476 \h </w:instrText>
             </w:r>
             <w:r>
               <w:rPr>
@@ -217,7 +217,7 @@
               <w:noProof/>
             </w:rPr>
           </w:pPr>
-          <w:hyperlink w:anchor="_Toc415225278" w:history="1">
+          <w:hyperlink w:anchor="_Toc415639477" w:history="1">
             <w:r>
               <w:rPr>
                 <w:rStyle w:val="Hyperlink"/>
@@ -244,7 +244,7 @@
                 <w:noProof/>
                 <w:webHidden/>
               </w:rPr>
-              <w:instrText xml:space="preserve"> PAGEREF _Toc415225278 \h </w:instrText>
+              <w:instrText xml:space="preserve"> PAGEREF _Toc415639477 \h </w:instrText>
             </w:r>
             <w:r>
               <w:rPr>
@@ -286,7 +286,7 @@
               <w:noProof/>
             </w:rPr>
           </w:pPr>
-          <w:hyperlink w:anchor="_Toc415225279" w:history="1">
+          <w:hyperlink w:anchor="_Toc415639478" w:history="1">
             <w:r>
               <w:rPr>
                 <w:rStyle w:val="Hyperlink"/>
@@ -313,7 +313,7 @@
                 <w:noProof/>
                 <w:webHidden/>
               </w:rPr>
-              <w:instrText xml:space="preserve"> PAGEREF _Toc415225279 \h </w:instrText>
+              <w:instrText xml:space="preserve"> PAGEREF _Toc415639478 \h </w:instrText>
             </w:r>
             <w:r>
               <w:rPr>
@@ -355,12 +355,150 @@
               <w:noProof/>
             </w:rPr>
           </w:pPr>
-          <w:hyperlink w:anchor="_Toc415225280" w:history="1">
+          <w:hyperlink w:anchor="_Toc415639479" w:history="1">
             <w:r>
               <w:rPr>
                 <w:rStyle w:val="Hyperlink"/>
                 <w:noProof/>
               </w:rPr>
+              <w:t>Call ant build script from maven</w:t>
+            </w:r>
+            <w:r>
+              <w:rPr>
+                <w:noProof/>
+                <w:webHidden/>
+              </w:rPr>
+              <w:tab/>
+            </w:r>
+            <w:r>
+              <w:rPr>
+                <w:noProof/>
+                <w:webHidden/>
+              </w:rPr>
+              <w:fldChar w:fldCharType="begin"/>
+            </w:r>
+            <w:r>
+              <w:rPr>
+                <w:noProof/>
+                <w:webHidden/>
+              </w:rPr>
+              <w:instrText xml:space="preserve"> PAGEREF _Toc415639479 \h </w:instrText>
+            </w:r>
+            <w:r>
+              <w:rPr>
+                <w:noProof/>
+                <w:webHidden/>
+              </w:rPr>
+            </w:r>
+            <w:r>
+              <w:rPr>
+                <w:noProof/>
+                <w:webHidden/>
+              </w:rPr>
+              <w:fldChar w:fldCharType="separate"/>
+            </w:r>
+            <w:r>
+              <w:rPr>
+                <w:noProof/>
+                <w:webHidden/>
+              </w:rPr>
+              <w:t>5</w:t>
+            </w:r>
+            <w:r>
+              <w:rPr>
+                <w:noProof/>
+                <w:webHidden/>
+              </w:rPr>
+              <w:fldChar w:fldCharType="end"/>
+            </w:r>
+          </w:hyperlink>
+        </w:p>
+        <w:p>
+          <w:pPr>
+            <w:pStyle w:val="TOC1"/>
+            <w:tabs>
+              <w:tab w:val="right" w:leader="dot" w:pos="9350"/>
+            </w:tabs>
+            <w:rPr>
+              <w:rFonts w:eastAsiaTheme="minorEastAsia"/>
+              <w:noProof/>
+            </w:rPr>
+          </w:pPr>
+          <w:hyperlink w:anchor="_Toc415639480" w:history="1">
+            <w:r>
+              <w:rPr>
+                <w:rStyle w:val="Hyperlink"/>
+                <w:noProof/>
+              </w:rPr>
+              <w:t>Create a new Maven project for Java</w:t>
+            </w:r>
+            <w:r>
+              <w:rPr>
+                <w:noProof/>
+                <w:webHidden/>
+              </w:rPr>
+              <w:tab/>
+            </w:r>
+            <w:r>
+              <w:rPr>
+                <w:noProof/>
+                <w:webHidden/>
+              </w:rPr>
+              <w:fldChar w:fldCharType="begin"/>
+            </w:r>
+            <w:r>
+              <w:rPr>
+                <w:noProof/>
+                <w:webHidden/>
+              </w:rPr>
+              <w:instrText xml:space="preserve"> PAGEREF _Toc415639480 \h </w:instrText>
+            </w:r>
+            <w:r>
+              <w:rPr>
+                <w:noProof/>
+                <w:webHidden/>
+              </w:rPr>
+            </w:r>
+            <w:r>
+              <w:rPr>
+                <w:noProof/>
+                <w:webHidden/>
+              </w:rPr>
+              <w:fldChar w:fldCharType="separate"/>
+            </w:r>
+            <w:r>
+              <w:rPr>
+                <w:noProof/>
+                <w:webHidden/>
+              </w:rPr>
+              <w:t>5</w:t>
+            </w:r>
+            <w:r>
+              <w:rPr>
+                <w:noProof/>
+                <w:webHidden/>
+              </w:rPr>
+              <w:fldChar w:fldCharType="end"/>
+            </w:r>
+          </w:hyperlink>
+        </w:p>
+        <w:p>
+          <w:pPr>
+            <w:pStyle w:val="TOC1"/>
+            <w:tabs>
+              <w:tab w:val="right" w:leader="dot" w:pos="9350"/>
+            </w:tabs>
+            <w:rPr>
+              <w:rFonts w:eastAsiaTheme="minorEastAsia"/>
+              <w:noProof/>
+            </w:rPr>
+          </w:pPr>
+          <w:hyperlink w:anchor="_Toc415639481" w:history="1">
+            <w:r>
+              <w:rPr>
+                <w:rStyle w:val="Hyperlink"/>
+                <w:noProof/>
+              </w:rPr>
               <w:t>Troubleshooting</w:t>
             </w:r>
             <w:r>
@@ -382,7 +520,7 @@
                 <w:noProof/>
                 <w:webHidden/>
               </w:rPr>
-              <w:instrText xml:space="preserve"> PAGEREF _Toc415225280 \h </w:instrText>
+              <w:instrText xml:space="preserve"> PAGEREF _Toc415639481 \h </w:instrText>
             </w:r>
             <w:r>
               <w:rPr>
@@ -402,7 +540,7 @@
                 <w:noProof/>
                 <w:webHidden/>
               </w:rPr>
-              <w:t>5</w:t>
+              <w:t>6</w:t>
             </w:r>
             <w:r>
               <w:rPr>
@@ -444,7 +582,7 @@
       <w:pPr>
         <w:pStyle w:val="Heading1"/>
       </w:pPr>
-      <w:bookmarkStart w:id="0" w:name="_Toc415225277"/>
+      <w:bookmarkStart w:id="0" w:name="_Toc415639476"/>
       <w:r>
         <w:lastRenderedPageBreak/>
         <w:t>Introduction</w:t>
@@ -506,7 +644,7 @@
           <v:shape id="_x0000_i1025" type="#_x0000_t75" style="width:77.25pt;height:50.25pt" o:ole="">
             <v:imagedata r:id="rId6" o:title=""/>
           </v:shape>
-          <o:OLEObject Type="Embed" ProgID="Package" ShapeID="_x0000_i1025" DrawAspect="Icon" ObjectID="_1489068355" r:id="rId7"/>
+          <o:OLEObject Type="Embed" ProgID="Package" ShapeID="_x0000_i1025" DrawAspect="Icon" ObjectID="_1489553186" r:id="rId7"/>
         </w:object>
       </w:r>
     </w:p>
@@ -553,7 +691,7 @@
       <w:pPr>
         <w:pStyle w:val="Heading1"/>
       </w:pPr>
-      <w:bookmarkStart w:id="1" w:name="_Toc415225278"/>
+      <w:bookmarkStart w:id="1" w:name="_Toc415639477"/>
       <w:r>
         <w:t>Steps to setup maven</w:t>
       </w:r>
@@ -1276,7 +1414,7 @@
       <w:pPr>
         <w:pStyle w:val="Heading1"/>
       </w:pPr>
-      <w:bookmarkStart w:id="2" w:name="_Toc415225279"/>
+      <w:bookmarkStart w:id="2" w:name="_Toc415639478"/>
       <w:r>
         <w:t>Build a java project</w:t>
       </w:r>
@@ -1308,8 +1446,6 @@
       <w:r>
         <w:t>de</w:t>
       </w:r>
-      <w:bookmarkStart w:id="3" w:name="_GoBack"/>
-      <w:bookmarkEnd w:id="3"/>
       <w:r>
         <w:t xml:space="preserve">ncies (jars) with scope. </w:t>
       </w:r>
@@ -1429,20 +1565,198 @@
           <v:shape id="_x0000_i1026" type="#_x0000_t75" style="width:76.5pt;height:49.5pt" o:ole="">
             <v:imagedata r:id="rId8" o:title=""/>
           </v:shape>
-          <o:OLEObject Type="Embed" ProgID="Package" ShapeID="_x0000_i1026" DrawAspect="Icon" ObjectID="_1489068356" r:id="rId9"/>
+          <o:OLEObject Type="Embed" ProgID="Package" ShapeID="_x0000_i1026" DrawAspect="Icon" ObjectID="_1489553187" r:id="rId9"/>
         </w:object>
       </w:r>
     </w:p>
+    <w:p>
+      <w:pPr>
+        <w:pStyle w:val="Heading1"/>
+      </w:pPr>
+      <w:bookmarkStart w:id="3" w:name="_Toc415578059"/>
+      <w:bookmarkStart w:id="4" w:name="_Toc415639479"/>
+      <w:r>
+        <w:t>Call ant build script from maven</w:t>
+      </w:r>
+      <w:bookmarkEnd w:id="3"/>
+      <w:bookmarkEnd w:id="4"/>
+    </w:p>
+    <w:p>
+      <w:r>
+        <w:t xml:space="preserve">Sometimes </w:t>
+      </w:r>
+      <w:r>
+        <w:t>(specially build with jdk1.4</w:t>
+      </w:r>
+      <w:bookmarkStart w:id="5" w:name="_GoBack"/>
+      <w:bookmarkEnd w:id="5"/>
+      <w:r>
+        <w:t xml:space="preserve">) </w:t>
+      </w:r>
+      <w:r>
+        <w:t>you need to call ant build from pom.xml. Sample code is attached</w:t>
+      </w:r>
+      <w:r>
+        <w:t>.</w:t>
+      </w:r>
+    </w:p>
+    <w:p>
+      <w:r>
+        <w:object w:dxaOrig="1545" w:dyaOrig="1005">
+          <v:shape id="_x0000_i1027" type="#_x0000_t75" style="width:77.25pt;height:50.25pt" o:ole="">
+            <v:imagedata r:id="rId10" o:title=""/>
+          </v:shape>
+          <o:OLEObject Type="Embed" ProgID="Package" ShapeID="_x0000_i1027" DrawAspect="Icon" ObjectID="_1489553188" r:id="rId11"/>
+        </w:object>
+      </w:r>
+    </w:p>
+    <w:p>
+      <w:pPr>
+        <w:pStyle w:val="Heading1"/>
+      </w:pPr>
+      <w:bookmarkStart w:id="6" w:name="_Toc415578060"/>
+      <w:bookmarkStart w:id="7" w:name="_Toc415639480"/>
+      <w:r>
+        <w:t>Create a new Maven project for Java</w:t>
+      </w:r>
+      <w:bookmarkEnd w:id="6"/>
+      <w:bookmarkEnd w:id="7"/>
+    </w:p>
+    <w:p>
+      <w:pPr>
+        <w:pStyle w:val="ListParagraph"/>
+        <w:numPr>
+          <w:ilvl w:val="0"/>
+          <w:numId w:val="3"/>
+        </w:numPr>
+      </w:pPr>
+      <w:r>
+        <w:t>Create a project folder</w:t>
+      </w:r>
+    </w:p>
+    <w:p>
+      <w:pPr>
+        <w:pStyle w:val="ListParagraph"/>
+        <w:numPr>
+          <w:ilvl w:val="0"/>
+          <w:numId w:val="3"/>
+        </w:numPr>
+      </w:pPr>
+      <w:r>
+        <w:t>Execute the following command to create maven project</w:t>
+      </w:r>
+    </w:p>
+    <w:p>
+      <w:pPr>
+        <w:pStyle w:val="ListParagraph"/>
+      </w:pPr>
+      <w:r>
+        <w:t xml:space="preserve">mvn archetype:create </w:t>
+      </w:r>
+    </w:p>
+    <w:p>
+      <w:pPr>
+        <w:pStyle w:val="ListParagraph"/>
+      </w:pPr>
+      <w:r>
+        <w:t xml:space="preserve">-DgroupId=com.test </w:t>
+      </w:r>
+    </w:p>
+    <w:p>
+      <w:pPr>
+        <w:pStyle w:val="ListParagraph"/>
+      </w:pPr>
+      <w:r>
+        <w:t>-DartifactId=ArtifactName</w:t>
+      </w:r>
+    </w:p>
+    <w:p>
+      <w:pPr>
+        <w:pStyle w:val="ListParagraph"/>
+      </w:pPr>
+    </w:p>
+    <w:p>
+      <w:pPr>
+        <w:pStyle w:val="ListParagraph"/>
+        <w:numPr>
+          <w:ilvl w:val="0"/>
+          <w:numId w:val="3"/>
+        </w:numPr>
+      </w:pPr>
+      <w:r>
+        <w:t>This would create the following folder structure</w:t>
+      </w:r>
+    </w:p>
+    <w:p>
+      <w:pPr>
+        <w:pStyle w:val="ListParagraph"/>
+      </w:pPr>
+      <w:r>
+        <w:rPr>
+          <w:noProof/>
+        </w:rPr>
+        <w:drawing>
+          <wp:inline distT="0" distB="0" distL="0" distR="0">
+            <wp:extent cx="3257550" cy="1876425"/>
+            <wp:effectExtent l="0" t="0" r="0" b="9525"/>
+            <wp:docPr id="1" name="Picture 1"/>
+            <wp:cNvGraphicFramePr>
+              <a:graphicFrameLocks xmlns:a="http://schemas.openxmlformats.org/drawingml/2006/main" noChangeAspect="1"/>
+            </wp:cNvGraphicFramePr>
+            <a:graphic xmlns:a="http://schemas.openxmlformats.org/drawingml/2006/main">
+              <a:graphicData uri="http://schemas.openxmlformats.org/drawingml/2006/picture">
+                <pic:pic xmlns:pic="http://schemas.openxmlformats.org/drawingml/2006/picture">
+                  <pic:nvPicPr>
+                    <pic:cNvPr id="0" name="Picture 1"/>
+                    <pic:cNvPicPr>
+                      <a:picLocks noChangeAspect="1" noChangeArrowheads="1"/>
+                    </pic:cNvPicPr>
+                  </pic:nvPicPr>
+                  <pic:blipFill>
+                    <a:blip r:embed="rId12">
+                      <a:extLst>
+                        <a:ext uri="{28A0092B-C50C-407E-A947-70E740481C1C}">
+                          <a14:useLocalDpi xmlns:a14="http://schemas.microsoft.com/office/drawing/2010/main" val="0"/>
+                        </a:ext>
+                      </a:extLst>
+                    </a:blip>
+                    <a:srcRect/>
+                    <a:stretch>
+                      <a:fillRect/>
+                    </a:stretch>
+                  </pic:blipFill>
+                  <pic:spPr bwMode="auto">
+                    <a:xfrm>
+                      <a:off x="0" y="0"/>
+                      <a:ext cx="3257550" cy="1876425"/>
+                    </a:xfrm>
+                    <a:prstGeom prst="rect">
+                      <a:avLst/>
+                    </a:prstGeom>
+                    <a:noFill/>
+                    <a:ln>
+                      <a:noFill/>
+                    </a:ln>
+                  </pic:spPr>
+                </pic:pic>
+              </a:graphicData>
+            </a:graphic>
+          </wp:inline>
+        </w:drawing>
+      </w:r>
+    </w:p>
     <w:p/>
+    <w:p/>
     <w:p>
       <w:pPr>
         <w:pStyle w:val="Heading1"/>
       </w:pPr>
-      <w:bookmarkStart w:id="4" w:name="_Toc415225280"/>
-      <w:r>
+      <w:bookmarkStart w:id="8" w:name="_Toc415639481"/>
+      <w:r>
+        <w:lastRenderedPageBreak/>
         <w:t>Troubleshooting</w:t>
       </w:r>
-      <w:bookmarkEnd w:id="4"/>
+      <w:bookmarkEnd w:id="8"/>
     </w:p>
     <w:tbl>
       <w:tblPr>
@@ -1883,6 +2197,92 @@
 <file path=word/numbering.xml><?xml version="1.0" encoding="utf-8"?>
 <w:numbering xmlns:wpc="http://schemas.microsoft.com/office/word/2010/wordprocessingCanvas" xmlns:mc="http://schemas.openxmlformats.org/markup-compatibility/2006" xmlns:o="urn:schemas-microsoft-com:office:office" xmlns:r="http://schemas.openxmlformats.org/officeDocument/2006/relationships" xmlns:m="http://schemas.openxmlformats.org/officeDocument/2006/math" xmlns:v="urn:schemas-microsoft-com:vml" xmlns:wp14="http://schemas.microsoft.com/office/word/2010/wordprocessingDrawing" xmlns:wp="http://schemas.openxmlformats.org/drawingml/2006/wordprocessingDrawing" xmlns:w10="urn:schemas-microsoft-com:office:word" xmlns:w="http://schemas.openxmlformats.org/wordprocessingml/2006/main" xmlns:w14="http://schemas.microsoft.com/office/word/2010/wordml" xmlns:w15="http://schemas.microsoft.com/office/word/2012/wordml" xmlns:wpg="http://schemas.microsoft.com/office/word/2010/wordprocessingGroup" xmlns:wpi="http://schemas.microsoft.com/office/word/2010/wordprocessingInk" xmlns:wne="http://schemas.microsoft.com/office/word/2006/wordml" xmlns:wps="http://schemas.microsoft.com/office/word/2010/wordprocessingShape" mc:Ignorable="w14 w15 wp14">
   <w:abstractNum w:abstractNumId="0">
+    <w:nsid w:val="41435BF3"/>
+    <w:multiLevelType w:val="hybridMultilevel"/>
+    <w:tmpl w:val="A8E84FD4"/>
+    <w:lvl w:ilvl="0" w:tplc="0409000F">
+      <w:start w:val="1"/>
+      <w:numFmt w:val="decimal"/>
+      <w:lvlText w:val="%1."/>
+      <w:lvlJc w:val="left"/>
+      <w:pPr>
+        <w:ind w:left="720" w:hanging="360"/>
+      </w:pPr>
+    </w:lvl>
+    <w:lvl w:ilvl="1" w:tplc="04090019">
+      <w:start w:val="1"/>
+      <w:numFmt w:val="lowerLetter"/>
+      <w:lvlText w:val="%2."/>
+      <w:lvlJc w:val="left"/>
+      <w:pPr>
+        <w:ind w:left="1440" w:hanging="360"/>
+      </w:pPr>
+    </w:lvl>
+    <w:lvl w:ilvl="2" w:tplc="0409001B">
+      <w:start w:val="1"/>
+      <w:numFmt w:val="lowerRoman"/>
+      <w:lvlText w:val="%3."/>
+      <w:lvlJc w:val="right"/>
+      <w:pPr>
+        <w:ind w:left="2160" w:hanging="180"/>
+      </w:pPr>
+    </w:lvl>
+    <w:lvl w:ilvl="3" w:tplc="0409000F">
+      <w:start w:val="1"/>
+      <w:numFmt w:val="decimal"/>
+      <w:lvlText w:val="%4."/>
+      <w:lvlJc w:val="left"/>
+      <w:pPr>
+        <w:ind w:left="2880" w:hanging="360"/>
+      </w:pPr>
+    </w:lvl>
+    <w:lvl w:ilvl="4" w:tplc="04090019">
+      <w:start w:val="1"/>
+      <w:numFmt w:val="lowerLetter"/>
+      <w:lvlText w:val="%5."/>
+      <w:lvlJc w:val="left"/>
+      <w:pPr>
+        <w:ind w:left="3600" w:hanging="360"/>
+      </w:pPr>
+    </w:lvl>
+    <w:lvl w:ilvl="5" w:tplc="0409001B">
+      <w:start w:val="1"/>
+      <w:numFmt w:val="lowerRoman"/>
+      <w:lvlText w:val="%6."/>
+      <w:lvlJc w:val="right"/>
+      <w:pPr>
+        <w:ind w:left="4320" w:hanging="180"/>
+      </w:pPr>
+    </w:lvl>
+    <w:lvl w:ilvl="6" w:tplc="0409000F">
+      <w:start w:val="1"/>
+      <w:numFmt w:val="decimal"/>
+      <w:lvlText w:val="%7."/>
+      <w:lvlJc w:val="left"/>
+      <w:pPr>
+        <w:ind w:left="5040" w:hanging="360"/>
+      </w:pPr>
+    </w:lvl>
+    <w:lvl w:ilvl="7" w:tplc="04090019">
+      <w:start w:val="1"/>
+      <w:numFmt w:val="lowerLetter"/>
+      <w:lvlText w:val="%8."/>
+      <w:lvlJc w:val="left"/>
+      <w:pPr>
+        <w:ind w:left="5760" w:hanging="360"/>
+      </w:pPr>
+    </w:lvl>
+    <w:lvl w:ilvl="8" w:tplc="0409001B">
+      <w:start w:val="1"/>
+      <w:numFmt w:val="lowerRoman"/>
+      <w:lvlText w:val="%9."/>
+      <w:lvlJc w:val="right"/>
+      <w:pPr>
+        <w:ind w:left="6480" w:hanging="180"/>
+      </w:pPr>
+    </w:lvl>
+  </w:abstractNum>
+  <w:abstractNum w:abstractNumId="1">
     <w:nsid w:val="60C9481C"/>
     <w:multiLevelType w:val="hybridMultilevel"/>
     <w:tmpl w:val="31CE0E00"/>
@@ -1971,7 +2371,7 @@
       </w:pPr>
     </w:lvl>
   </w:abstractNum>
-  <w:abstractNum w:abstractNumId="1">
+  <w:abstractNum w:abstractNumId="2">
     <w:nsid w:val="68A8384D"/>
     <w:multiLevelType w:val="hybridMultilevel"/>
     <w:tmpl w:val="451A758C"/>
@@ -2085,10 +2485,40 @@
     </w:lvl>
   </w:abstractNum>
   <w:num w:numId="1">
-    <w:abstractNumId w:val="0"/>
+    <w:abstractNumId w:val="1"/>
   </w:num>
   <w:num w:numId="2">
-    <w:abstractNumId w:val="1"/>
+    <w:abstractNumId w:val="2"/>
+  </w:num>
+  <w:num w:numId="3">
+    <w:abstractNumId w:val="0"/>
+    <w:lvlOverride w:ilvl="0">
+      <w:startOverride w:val="1"/>
+    </w:lvlOverride>
+    <w:lvlOverride w:ilvl="1">
+      <w:startOverride w:val="1"/>
+    </w:lvlOverride>
+    <w:lvlOverride w:ilvl="2">
+      <w:startOverride w:val="1"/>
+    </w:lvlOverride>
+    <w:lvlOverride w:ilvl="3">
+      <w:startOverride w:val="1"/>
+    </w:lvlOverride>
+    <w:lvlOverride w:ilvl="4">
+      <w:startOverride w:val="1"/>
+    </w:lvlOverride>
+    <w:lvlOverride w:ilvl="5">
+      <w:startOverride w:val="1"/>
+    </w:lvlOverride>
+    <w:lvlOverride w:ilvl="6">
+      <w:startOverride w:val="1"/>
+    </w:lvlOverride>
+    <w:lvlOverride w:ilvl="7">
+      <w:startOverride w:val="1"/>
+    </w:lvlOverride>
+    <w:lvlOverride w:ilvl="8">
+      <w:startOverride w:val="1"/>
+    </w:lvlOverride>
   </w:num>
 </w:numbering>
 </file>
@@ -2944,7 +3374,7 @@
 </file>
 
 <file path=customXml/itemProps1.xml><?xml version="1.0" encoding="utf-8"?>
-<ds:datastoreItem xmlns:ds="http://schemas.openxmlformats.org/officeDocument/2006/customXml" ds:itemID="{9BC62AAB-F657-4650-A0B3-0600F44C8C18}">
+<ds:datastoreItem xmlns:ds="http://schemas.openxmlformats.org/officeDocument/2006/customXml" ds:itemID="{2625373F-956A-4615-A424-3AEF230F0A1E}">
   <ds:schemaRefs>
     <ds:schemaRef ds:uri="http://schemas.openxmlformats.org/officeDocument/2006/bibliography"/>
   </ds:schemaRefs>

</xml_diff>